<commit_message>
builds, changes, documentation, zip files etc
</commit_message>
<xml_diff>
--- a/Ispravka RS2 prijave IB190021.docx
+++ b/Ispravka RS2 prijave IB190021.docx
@@ -6336,7 +6336,22 @@
         <w:jc w:val="both"/>
       </w:pPr>
       <w:r>
-        <w:t>Na postu se također nalazi srce i katanac. Katanac se pojavi na postove koji su zaključani iza premium plaćanja dok srce služi kao dugme za dodavanje post-a u „Omiljene“.</w:t>
+        <w:t>Na postu</w:t>
+      </w:r>
+      <w:r>
+        <w:t xml:space="preserve"> kartici</w:t>
+      </w:r>
+      <w:r>
+        <w:t xml:space="preserve"> se također nalazi </w:t>
+      </w:r>
+      <w:r>
+        <w:t>srce</w:t>
+      </w:r>
+      <w:r>
+        <w:t xml:space="preserve"> i katanac. Katanac se pojavi na postove koji su zaključani iza premium plaćanja dok srce služi kao dugme za dodavanje post-a u „Omiljene“</w:t>
+      </w:r>
+      <w:r>
+        <w:t xml:space="preserve"> gdje korisnik može spasiti post da ga pregleda kasnije.</w:t>
       </w:r>
     </w:p>
     <w:p>
@@ -6702,6 +6717,7 @@
         <w:rPr>
           <w:sz w:val="24"/>
         </w:rPr>
+        <w:lastRenderedPageBreak/>
         <w:t>Početni</w:t>
       </w:r>
       <w:r>
@@ -6774,15 +6790,7 @@
           <w:spacing w:val="-2"/>
           <w:sz w:val="24"/>
         </w:rPr>
-        <w:t xml:space="preserve">, obavijesti za korisnikaod admina i </w:t>
-      </w:r>
-      <w:r>
-        <w:rPr>
-          <w:spacing w:val="-2"/>
-          <w:sz w:val="24"/>
-        </w:rPr>
-        <w:lastRenderedPageBreak/>
-        <w:t>katalog.</w:t>
+        <w:t>, obavijesti za korisnikaod admina i katalog.</w:t>
       </w:r>
     </w:p>
     <w:p>
@@ -7471,7 +7479,11 @@
         <w:jc w:val="both"/>
       </w:pPr>
       <w:r>
-        <w:t>Na vrhu ekrana prikazano je ime posta. Neposredno ispod imena nalazi se slika biljke, koja korisniku</w:t>
+        <w:t xml:space="preserve">Na vrhu ekrana prikazano je ime posta. Neposredno ispod imena nalazi se slika biljke, koja </w:t>
+      </w:r>
+      <w:r>
+        <w:lastRenderedPageBreak/>
+        <w:t>korisniku</w:t>
       </w:r>
       <w:r>
         <w:rPr>
@@ -7588,11 +7600,7 @@
         <w:t xml:space="preserve"> </w:t>
       </w:r>
       <w:r>
-        <w:t xml:space="preserve">slike </w:t>
-      </w:r>
-      <w:r>
-        <w:lastRenderedPageBreak/>
-        <w:t>nalazi se red sa imenom korisnika koji je postavio post, ikonom srca za lajkanje i brojem lajkova. Klikom na ikonu srca, korisnik može lajkovati post, čime ga dodaje u svoju listu lajkanih postova.</w:t>
+        <w:t>slike nalazi se red sa imenom korisnika koji je postavio post, ikonom srca za lajkanje i brojem lajkova. Klikom na ikonu srca, korisnik može lajkovati post, čime ga dodaje u svoju listu lajkanih postova.</w:t>
       </w:r>
     </w:p>
     <w:p>

</xml_diff>